<commit_message>
change the date to Apr. 28
</commit_message>
<xml_diff>
--- a/cfg.docx
+++ b/cfg.docx
@@ -146,13 +146,32 @@
         <w:jc w:val="both"/>
         <w:rPr>
           <w:rFonts w:ascii="Times New Roman" w:eastAsia="Times New Roman" w:hAnsi="Times New Roman" w:cs="Times New Roman"/>
-        </w:rPr>
-      </w:pPr>
-      <w:r>
-        <w:rPr>
-          <w:rFonts w:ascii="Times New Roman" w:eastAsia="Times New Roman" w:hAnsi="Times New Roman" w:cs="Times New Roman"/>
-        </w:rPr>
-        <w:t>Paper Abstract Submission Deadline: Wednesday April 7</w:t>
+          <w:color w:val="000000" w:themeColor="text1"/>
+        </w:rPr>
+      </w:pPr>
+      <w:r>
+        <w:rPr>
+          <w:rFonts w:ascii="Times New Roman" w:eastAsia="Times New Roman" w:hAnsi="Times New Roman" w:cs="Times New Roman"/>
+        </w:rPr>
+        <w:t>Paper Abstract Submission Deadline</w:t>
+      </w:r>
+      <w:r>
+        <w:rPr>
+          <w:rFonts w:ascii="Times New Roman" w:eastAsia="Times New Roman" w:hAnsi="Times New Roman" w:cs="Times New Roman"/>
+        </w:rPr>
+        <w:t xml:space="preserve"> </w:t>
+      </w:r>
+      <w:r>
+        <w:rPr>
+          <w:rFonts w:ascii="Times New Roman" w:eastAsia="Times New Roman" w:hAnsi="Times New Roman" w:cs="Times New Roman"/>
+        </w:rPr>
+        <w:t>(not obligatory)</w:t>
+      </w:r>
+      <w:r>
+        <w:rPr>
+          <w:rFonts w:ascii="Times New Roman" w:eastAsia="Times New Roman" w:hAnsi="Times New Roman" w:cs="Times New Roman"/>
+        </w:rPr>
+        <w:t>: Wednesday April 7</w:t>
       </w:r>
       <w:r>
         <w:rPr>
@@ -172,6 +191,19 @@
           <w:rFonts w:ascii="Times New Roman" w:eastAsia="Times New Roman" w:hAnsi="Times New Roman" w:cs="Times New Roman"/>
         </w:rPr>
         <w:t>, 23:59 UTC-12</w:t>
+      </w:r>
+      <w:r>
+        <w:rPr>
+          <w:rFonts w:ascii="Times New Roman" w:eastAsia="Times New Roman" w:hAnsi="Times New Roman" w:cs="Times New Roman"/>
+        </w:rPr>
+        <w:t xml:space="preserve"> </w:t>
+      </w:r>
+      <w:r>
+        <w:rPr>
+          <w:rFonts w:ascii="Times New Roman" w:eastAsia="Times New Roman" w:hAnsi="Times New Roman" w:cs="Times New Roman"/>
+          <w:color w:val="000000" w:themeColor="text1"/>
+        </w:rPr>
+        <w:t>(Abstract submission is not required for full paper submission.)</w:t>
       </w:r>
     </w:p>
     <w:p>
@@ -192,7 +224,13 @@
         <w:rPr>
           <w:rFonts w:ascii="Times New Roman" w:eastAsia="Times New Roman" w:hAnsi="Times New Roman" w:cs="Times New Roman"/>
         </w:rPr>
-        <w:t>Paper Submission Deadline: Wednesday April 14</w:t>
+        <w:t xml:space="preserve">Paper Submission Deadline: Wednesday April </w:t>
+      </w:r>
+      <w:r>
+        <w:rPr>
+          <w:rFonts w:ascii="Times New Roman" w:eastAsia="Times New Roman" w:hAnsi="Times New Roman" w:cs="Times New Roman"/>
+        </w:rPr>
+        <w:t>28</w:t>
       </w:r>
       <w:r>
         <w:rPr>
@@ -499,6 +537,7 @@
         <w:rPr>
           <w:rFonts w:ascii="Times New Roman" w:eastAsia="Times New Roman" w:hAnsi="Times New Roman" w:cs="Times New Roman"/>
         </w:rPr>
+        <w:lastRenderedPageBreak/>
         <w:t>Scheduling over heterogeneous architectures</w:t>
       </w:r>
     </w:p>
@@ -541,7 +580,6 @@
         <w:rPr>
           <w:rFonts w:ascii="Times New Roman" w:eastAsia="Times New Roman" w:hAnsi="Times New Roman" w:cs="Times New Roman"/>
         </w:rPr>
-        <w:lastRenderedPageBreak/>
         <w:t>Timing Analysis</w:t>
       </w:r>
     </w:p>
@@ -1250,6 +1288,7 @@
         <w:rPr>
           <w:rFonts w:ascii="Times New Roman" w:eastAsia="Times New Roman" w:hAnsi="Times New Roman" w:cs="Times New Roman"/>
         </w:rPr>
+        <w:lastRenderedPageBreak/>
         <w:t>Both research and industry papers are solicited. The submitted manuscript must describe original work not previously published and not concurrently submitted elsewhere. We welcome high quality papers, adhering to the following two formats:</w:t>
       </w:r>
     </w:p>
@@ -1271,7 +1310,6 @@
         <w:rPr>
           <w:rFonts w:ascii="Times New Roman" w:eastAsia="Times New Roman" w:hAnsi="Times New Roman" w:cs="Times New Roman"/>
         </w:rPr>
-        <w:lastRenderedPageBreak/>
         <w:t>Full Paper format: paper must fit within 10 pages</w:t>
       </w:r>
     </w:p>
@@ -2303,7 +2341,7 @@
         <w:rFonts w:ascii="Symbol" w:hAnsi="Symbol" w:hint="default"/>
       </w:rPr>
     </w:lvl>
-    <w:lvl w:ilvl="1" w:tplc="04090003" w:tentative="1">
+    <w:lvl w:ilvl="1" w:tplc="04090003">
       <w:start w:val="1"/>
       <w:numFmt w:val="bullet"/>
       <w:lvlText w:val="o"/>

</xml_diff>